<commit_message>
Ajout: Feuille inventaire contenant. En cours...
</commit_message>
<xml_diff>
--- a/COMMANDE/LISTE DES FOURNISSEURS.docx
+++ b/COMMANDE/LISTE DES FOURNISSEURS.docx
@@ -72,18 +72,8 @@
           <w:szCs w:val="28"/>
           <w:lang w:val="fr-CA"/>
         </w:rPr>
-        <w:t xml:space="preserve">Pita, mini pita, muffin anglais, miche de pain campagnarde </w:t>
-      </w:r>
-      <w:proofErr w:type="spellStart"/>
-      <w:r>
-        <w:rPr>
-          <w:sz w:val="28"/>
-          <w:szCs w:val="28"/>
-          <w:lang w:val="fr-CA"/>
-        </w:rPr>
-        <w:t>etcetcetc</w:t>
-      </w:r>
-      <w:proofErr w:type="spellEnd"/>
+        <w:t>Pita, mini pita, muffin anglais, miche de pain campagnarde etcetcetc</w:t>
+      </w:r>
     </w:p>
     <w:p>
       <w:pPr>
@@ -127,41 +117,13 @@
         </w:rPr>
         <w:t xml:space="preserve"> livraison mardi </w:t>
       </w:r>
-      <w:proofErr w:type="spellStart"/>
-      <w:r>
-        <w:rPr>
-          <w:sz w:val="44"/>
-          <w:szCs w:val="44"/>
-          <w:lang w:val="fr-CA"/>
-        </w:rPr>
-        <w:t>rep</w:t>
-      </w:r>
-      <w:proofErr w:type="spellEnd"/>
-      <w:r>
-        <w:rPr>
-          <w:sz w:val="44"/>
-          <w:szCs w:val="44"/>
-          <w:lang w:val="fr-CA"/>
-        </w:rPr>
-        <w:t xml:space="preserve"> </w:t>
-      </w:r>
-      <w:proofErr w:type="spellStart"/>
-      <w:r>
-        <w:rPr>
-          <w:sz w:val="44"/>
-          <w:szCs w:val="44"/>
-          <w:lang w:val="fr-CA"/>
-        </w:rPr>
-        <w:t>steve</w:t>
-      </w:r>
-      <w:proofErr w:type="spellEnd"/>
-      <w:r>
-        <w:rPr>
-          <w:sz w:val="44"/>
-          <w:szCs w:val="44"/>
-          <w:lang w:val="fr-CA"/>
-        </w:rPr>
-        <w:t xml:space="preserve"> 514 884 4372</w:t>
+      <w:r>
+        <w:rPr>
+          <w:sz w:val="44"/>
+          <w:szCs w:val="44"/>
+          <w:lang w:val="fr-CA"/>
+        </w:rPr>
+        <w:t>rep steve 514 884 4372</w:t>
       </w:r>
     </w:p>
     <w:p>
@@ -225,63 +187,7 @@
         <w:rPr>
           <w:lang w:val="fr-CA"/>
         </w:rPr>
-        <w:t xml:space="preserve">, FAKE BACON. Fruits </w:t>
-      </w:r>
-      <w:proofErr w:type="spellStart"/>
-      <w:r>
-        <w:rPr>
-          <w:lang w:val="fr-CA"/>
-        </w:rPr>
-        <w:t>legumes</w:t>
-      </w:r>
-      <w:proofErr w:type="spellEnd"/>
-      <w:r>
-        <w:rPr>
-          <w:lang w:val="fr-CA"/>
-        </w:rPr>
-        <w:t xml:space="preserve"> herbes </w:t>
-      </w:r>
-      <w:proofErr w:type="spellStart"/>
-      <w:r>
-        <w:rPr>
-          <w:lang w:val="fr-CA"/>
-        </w:rPr>
-        <w:t>etc</w:t>
-      </w:r>
-      <w:proofErr w:type="spellEnd"/>
-      <w:r>
-        <w:rPr>
-          <w:lang w:val="fr-CA"/>
-        </w:rPr>
-        <w:t xml:space="preserve"> </w:t>
-      </w:r>
-      <w:proofErr w:type="spellStart"/>
-      <w:r>
-        <w:rPr>
-          <w:lang w:val="fr-CA"/>
-        </w:rPr>
-        <w:t>etc</w:t>
-      </w:r>
-      <w:proofErr w:type="spellEnd"/>
-      <w:r>
-        <w:rPr>
-          <w:lang w:val="fr-CA"/>
-        </w:rPr>
-        <w:t xml:space="preserve"> </w:t>
-      </w:r>
-      <w:proofErr w:type="spellStart"/>
-      <w:r>
-        <w:rPr>
-          <w:lang w:val="fr-CA"/>
-        </w:rPr>
-        <w:t>etc</w:t>
-      </w:r>
-      <w:proofErr w:type="spellEnd"/>
-      <w:r>
-        <w:rPr>
-          <w:lang w:val="fr-CA"/>
-        </w:rPr>
-        <w:t xml:space="preserve"> </w:t>
+        <w:t xml:space="preserve">, FAKE BACON. Fruits legumes herbes etc etc etc </w:t>
       </w:r>
     </w:p>
     <w:p>
@@ -584,21 +490,7 @@
         <w:rPr>
           <w:lang w:val="fr-CA"/>
         </w:rPr>
-        <w:t xml:space="preserve">BAGUETTE, DEMI </w:t>
-      </w:r>
-      <w:proofErr w:type="gramStart"/>
-      <w:r>
-        <w:rPr>
-          <w:lang w:val="fr-CA"/>
-        </w:rPr>
-        <w:t>BAGUETTE</w:t>
-      </w:r>
-      <w:proofErr w:type="gramEnd"/>
-      <w:r>
-        <w:rPr>
-          <w:lang w:val="fr-CA"/>
-        </w:rPr>
-        <w:t>, ET VIENNOISERIES</w:t>
+        <w:t>BAGUETTE, DEMI BAGUETTE, ET VIENNOISERIES</w:t>
       </w:r>
     </w:p>
     <w:p>
@@ -625,37 +517,6 @@
           <w:lang w:val="fr-CA"/>
         </w:rPr>
         <w:t>514 325 7246</w:t>
-      </w:r>
-    </w:p>
-    <w:p>
-      <w:pPr>
-        <w:rPr>
-          <w:i/>
-          <w:sz w:val="28"/>
-          <w:szCs w:val="28"/>
-          <w:u w:val="single"/>
-          <w:lang w:val="fr-CA"/>
-        </w:rPr>
-      </w:pPr>
-    </w:p>
-    <w:p>
-      <w:pPr>
-        <w:rPr>
-          <w:lang w:val="fr-CA"/>
-        </w:rPr>
-      </w:pPr>
-    </w:p>
-    <w:p>
-      <w:pPr>
-        <w:rPr>
-          <w:lang w:val="fr-CA"/>
-        </w:rPr>
-      </w:pPr>
-      <w:r>
-        <w:rPr>
-          <w:lang w:val="fr-CA"/>
-        </w:rPr>
-        <w:t xml:space="preserve"> </w:t>
       </w:r>
     </w:p>
     <w:sectPr>

</xml_diff>